<commit_message>
Opti Updates and Report Updates
</commit_message>
<xml_diff>
--- a/Instructions/AlphabetSoup Campaign Success Modeling Report.docx
+++ b/Instructions/AlphabetSoup Campaign Success Modeling Report.docx
@@ -43,32 +43,281 @@
       </w:r>
     </w:p>
     <w:p>
-      <w:r>
+      <w:pPr>
+        <w:rPr>
+          <w:sz w:val="28"/>
+          <w:szCs w:val="28"/>
+        </w:rPr>
+      </w:pPr>
+      <w:r>
+        <w:rPr>
+          <w:sz w:val="28"/>
+          <w:szCs w:val="28"/>
+        </w:rPr>
         <w:t>In response to the request from AlphabetSoup to investigate and create a machine learning model using deep neural networks to predict if a</w:t>
       </w:r>
       <w:r>
+        <w:rPr>
+          <w:sz w:val="28"/>
+          <w:szCs w:val="28"/>
+        </w:rPr>
         <w:t xml:space="preserve">n </w:t>
       </w:r>
       <w:r>
+        <w:rPr>
+          <w:sz w:val="28"/>
+          <w:szCs w:val="28"/>
+        </w:rPr>
         <w:t>applicants’</w:t>
       </w:r>
       <w:r>
+        <w:rPr>
+          <w:sz w:val="28"/>
+          <w:szCs w:val="28"/>
+        </w:rPr>
         <w:t xml:space="preserve"> campaigns will be successful if funded by AlphabetSoup.  </w:t>
       </w:r>
     </w:p>
     <w:p>
-      <w:r>
+      <w:pPr>
+        <w:rPr>
+          <w:sz w:val="28"/>
+          <w:szCs w:val="28"/>
+        </w:rPr>
+      </w:pPr>
+      <w:r>
+        <w:rPr>
+          <w:sz w:val="28"/>
+          <w:szCs w:val="28"/>
+        </w:rPr>
         <w:t>AlphabetSoup has provided historical data of ~34,000 applicants/organizations that received funding and if the campaign was “Successful”.  This data will be leveraged though various processing, modeling and optimization tools to drive to the most accurate modeling of success rates possible with a goal of 75% or more accuracy.</w:t>
       </w:r>
       <w:r>
+        <w:rPr>
+          <w:sz w:val="28"/>
+          <w:szCs w:val="28"/>
+        </w:rPr>
         <w:t xml:space="preserve">  The data, tools and outcomes are captured below</w:t>
       </w:r>
       <w:r>
+        <w:rPr>
+          <w:sz w:val="28"/>
+          <w:szCs w:val="28"/>
+        </w:rPr>
         <w:t xml:space="preserve"> within the Results and Summary </w:t>
       </w:r>
       <w:r>
+        <w:rPr>
+          <w:sz w:val="28"/>
+          <w:szCs w:val="28"/>
+        </w:rPr>
         <w:t>details.</w:t>
       </w:r>
+    </w:p>
+    <w:p>
+      <w:pPr>
+        <w:rPr>
+          <w:b/>
+          <w:bCs/>
+          <w:sz w:val="28"/>
+          <w:szCs w:val="28"/>
+        </w:rPr>
+      </w:pPr>
+      <w:r>
+        <w:rPr>
+          <w:b/>
+          <w:bCs/>
+          <w:sz w:val="28"/>
+          <w:szCs w:val="28"/>
+        </w:rPr>
+        <w:t>Summary:</w:t>
+      </w:r>
+    </w:p>
+    <w:p>
+      <w:pPr>
+        <w:rPr>
+          <w:sz w:val="28"/>
+          <w:szCs w:val="28"/>
+        </w:rPr>
+      </w:pPr>
+      <w:r>
+        <w:rPr>
+          <w:sz w:val="28"/>
+          <w:szCs w:val="28"/>
+        </w:rPr>
+        <w:t>Using Neural Network modeling and leveraging several different optimization efforts, predictability of the success was improved slightly from 72</w:t>
+      </w:r>
+      <w:r>
+        <w:rPr>
+          <w:sz w:val="28"/>
+          <w:szCs w:val="28"/>
+        </w:rPr>
+        <w:t>.5 to 72.6% which is not meaningful.  Using feature and column reductions and different functions to drive the underlying Neural calculations clearly demonstrated improvement.  Final accuracy is still considered to be less than the desired 75%.  Detail results are captured in the report below.</w:t>
+      </w:r>
+    </w:p>
+    <w:p>
+      <w:pPr>
+        <w:rPr>
+          <w:sz w:val="28"/>
+          <w:szCs w:val="28"/>
+        </w:rPr>
+      </w:pPr>
+      <w:r>
+        <w:rPr>
+          <w:sz w:val="28"/>
+          <w:szCs w:val="28"/>
+        </w:rPr>
+        <w:t>Additional modeling actions could be leveraged if AlphabetSoup would like to explore the following:</w:t>
+      </w:r>
+    </w:p>
+    <w:p>
+      <w:pPr>
+        <w:pStyle w:val="ListParagraph"/>
+        <w:numPr>
+          <w:ilvl w:val="0"/>
+          <w:numId w:val="2"/>
+        </w:numPr>
+        <w:rPr>
+          <w:sz w:val="28"/>
+          <w:szCs w:val="28"/>
+        </w:rPr>
+      </w:pPr>
+      <w:r>
+        <w:rPr>
+          <w:sz w:val="28"/>
+          <w:szCs w:val="28"/>
+        </w:rPr>
+        <w:t xml:space="preserve">Increasing the tuning of the Neural Network Model </w:t>
+      </w:r>
+      <w:r>
+        <w:rPr>
+          <w:sz w:val="28"/>
+          <w:szCs w:val="28"/>
+        </w:rPr>
+        <w:t>through</w:t>
+      </w:r>
+      <w:r>
+        <w:rPr>
+          <w:sz w:val="28"/>
+          <w:szCs w:val="28"/>
+        </w:rPr>
+        <w:t xml:space="preserve"> </w:t>
+      </w:r>
+      <w:r>
+        <w:rPr>
+          <w:sz w:val="28"/>
+          <w:szCs w:val="28"/>
+        </w:rPr>
+        <w:t>the</w:t>
+      </w:r>
+      <w:r>
+        <w:rPr>
+          <w:sz w:val="28"/>
+          <w:szCs w:val="28"/>
+        </w:rPr>
+        <w:t xml:space="preserve"> usage of pipeline tuning</w:t>
+      </w:r>
+      <w:r>
+        <w:rPr>
+          <w:sz w:val="28"/>
+          <w:szCs w:val="28"/>
+        </w:rPr>
+        <w:t>.</w:t>
+      </w:r>
+    </w:p>
+    <w:p>
+      <w:pPr>
+        <w:pStyle w:val="ListParagraph"/>
+        <w:numPr>
+          <w:ilvl w:val="0"/>
+          <w:numId w:val="2"/>
+        </w:numPr>
+        <w:rPr>
+          <w:sz w:val="28"/>
+          <w:szCs w:val="28"/>
+        </w:rPr>
+      </w:pPr>
+      <w:r>
+        <w:rPr>
+          <w:sz w:val="28"/>
+          <w:szCs w:val="28"/>
+        </w:rPr>
+        <w:t xml:space="preserve">Automated dimension reductions using PCA or tSNE methods vs. manual methods used in this </w:t>
+      </w:r>
+      <w:r>
+        <w:rPr>
+          <w:sz w:val="28"/>
+          <w:szCs w:val="28"/>
+        </w:rPr>
+        <w:t>evaluation</w:t>
+      </w:r>
+      <w:r>
+        <w:rPr>
+          <w:sz w:val="28"/>
+          <w:szCs w:val="28"/>
+        </w:rPr>
+        <w:t xml:space="preserve"> could increase accuracy of any model, Neural or otherwise.</w:t>
+      </w:r>
+    </w:p>
+    <w:p>
+      <w:pPr>
+        <w:pStyle w:val="ListParagraph"/>
+        <w:numPr>
+          <w:ilvl w:val="0"/>
+          <w:numId w:val="2"/>
+        </w:numPr>
+        <w:rPr>
+          <w:sz w:val="28"/>
+          <w:szCs w:val="28"/>
+        </w:rPr>
+      </w:pPr>
+      <w:r>
+        <w:rPr>
+          <w:sz w:val="28"/>
+          <w:szCs w:val="28"/>
+        </w:rPr>
+        <w:t>Also, the usage of clustering models vs. Neural Network Modeling may also provide increased accuracy of predictions.</w:t>
+      </w:r>
+    </w:p>
+    <w:p>
+      <w:pPr>
+        <w:rPr>
+          <w:b/>
+          <w:bCs/>
+          <w:sz w:val="28"/>
+          <w:szCs w:val="28"/>
+        </w:rPr>
+      </w:pPr>
+    </w:p>
+    <w:p>
+      <w:pPr>
+        <w:rPr>
+          <w:b/>
+          <w:bCs/>
+          <w:sz w:val="28"/>
+          <w:szCs w:val="28"/>
+        </w:rPr>
+      </w:pPr>
+    </w:p>
+    <w:p>
+      <w:pPr>
+        <w:rPr>
+          <w:b/>
+          <w:bCs/>
+          <w:sz w:val="28"/>
+          <w:szCs w:val="28"/>
+        </w:rPr>
+      </w:pPr>
+    </w:p>
+    <w:p>
+      <w:pPr>
+        <w:rPr>
+          <w:b/>
+          <w:bCs/>
+          <w:sz w:val="28"/>
+          <w:szCs w:val="28"/>
+        </w:rPr>
+      </w:pPr>
     </w:p>
     <w:p>
       <w:pPr>
@@ -648,6 +897,7 @@
           <w:sz w:val="28"/>
           <w:szCs w:val="28"/>
         </w:rPr>
+        <w:lastRenderedPageBreak/>
         <w:drawing>
           <wp:inline distT="0" distB="0" distL="0" distR="0" wp14:anchorId="526FFC78" wp14:editId="75AB3B90">
             <wp:extent cx="4526280" cy="3776736"/>
@@ -797,22 +1047,22 @@
           <w:sz w:val="28"/>
           <w:szCs w:val="28"/>
         </w:rPr>
+        <w:t>Fig. 3 – Unique Application Types:</w:t>
+      </w:r>
+    </w:p>
+    <w:p>
+      <w:pPr>
+        <w:rPr>
+          <w:sz w:val="28"/>
+          <w:szCs w:val="28"/>
+        </w:rPr>
+      </w:pPr>
+      <w:r>
+        <w:rPr>
+          <w:sz w:val="28"/>
+          <w:szCs w:val="28"/>
+        </w:rPr>
         <w:lastRenderedPageBreak/>
-        <w:t>Fig. 3 – Unique Application Types:</w:t>
-      </w:r>
-    </w:p>
-    <w:p>
-      <w:pPr>
-        <w:rPr>
-          <w:sz w:val="28"/>
-          <w:szCs w:val="28"/>
-        </w:rPr>
-      </w:pPr>
-      <w:r>
-        <w:rPr>
-          <w:sz w:val="28"/>
-          <w:szCs w:val="28"/>
-        </w:rPr>
         <w:drawing>
           <wp:inline distT="0" distB="0" distL="0" distR="0" wp14:anchorId="4C8A0EBA" wp14:editId="306E74E1">
             <wp:extent cx="2522220" cy="3244491"/>
@@ -1007,22 +1257,22 @@
           <w:sz w:val="28"/>
           <w:szCs w:val="28"/>
         </w:rPr>
+        <w:t xml:space="preserve">Next the Classification feature was reviewed for potential feature reduction for the same reasons as above.  </w:t>
+      </w:r>
+    </w:p>
+    <w:p>
+      <w:pPr>
+        <w:rPr>
+          <w:sz w:val="28"/>
+          <w:szCs w:val="28"/>
+        </w:rPr>
+      </w:pPr>
+      <w:r>
+        <w:rPr>
+          <w:sz w:val="28"/>
+          <w:szCs w:val="28"/>
+        </w:rPr>
         <w:lastRenderedPageBreak/>
-        <w:t xml:space="preserve">Next the Classification feature was reviewed for potential feature reduction for the same reasons as above.  </w:t>
-      </w:r>
-    </w:p>
-    <w:p>
-      <w:pPr>
-        <w:rPr>
-          <w:sz w:val="28"/>
-          <w:szCs w:val="28"/>
-        </w:rPr>
-      </w:pPr>
-      <w:r>
-        <w:rPr>
-          <w:sz w:val="28"/>
-          <w:szCs w:val="28"/>
-        </w:rPr>
         <w:t>Fig. 5 – Unique Classification counts &gt; 1 (71 unique classification exist)</w:t>
       </w:r>
     </w:p>
@@ -1151,22 +1401,22 @@
           <w:sz w:val="28"/>
           <w:szCs w:val="28"/>
         </w:rPr>
+        <w:t>By leveraging binning, the classification feature has been reduced from 71 classifications to 6 as seen in Fig. 6.</w:t>
+      </w:r>
+    </w:p>
+    <w:p>
+      <w:pPr>
+        <w:rPr>
+          <w:sz w:val="28"/>
+          <w:szCs w:val="28"/>
+        </w:rPr>
+      </w:pPr>
+      <w:r>
+        <w:rPr>
+          <w:sz w:val="28"/>
+          <w:szCs w:val="28"/>
+        </w:rPr>
         <w:lastRenderedPageBreak/>
-        <w:t>By leveraging binning, the classification feature has been reduced from 71 classifications to 6 as seen in Fig. 6.</w:t>
-      </w:r>
-    </w:p>
-    <w:p>
-      <w:pPr>
-        <w:rPr>
-          <w:sz w:val="28"/>
-          <w:szCs w:val="28"/>
-        </w:rPr>
-      </w:pPr>
-      <w:r>
-        <w:rPr>
-          <w:sz w:val="28"/>
-          <w:szCs w:val="28"/>
-        </w:rPr>
         <w:t>While the Ask Amount for each applicant is a feature with greater than 10 unique values</w:t>
       </w:r>
       <w:r>
@@ -1487,36 +1737,36 @@
           <w:sz w:val="28"/>
           <w:szCs w:val="28"/>
         </w:rPr>
+        <w:t xml:space="preserve">Fig. 8 – Initial </w:t>
+      </w:r>
+      <w:r>
+        <w:rPr>
+          <w:sz w:val="28"/>
+          <w:szCs w:val="28"/>
+        </w:rPr>
+        <w:t>parameters</w:t>
+      </w:r>
+      <w:r>
+        <w:rPr>
+          <w:sz w:val="28"/>
+          <w:szCs w:val="28"/>
+        </w:rPr>
+        <w:t xml:space="preserve"> the model with train itself with:</w:t>
+      </w:r>
+    </w:p>
+    <w:p>
+      <w:pPr>
+        <w:rPr>
+          <w:sz w:val="28"/>
+          <w:szCs w:val="28"/>
+        </w:rPr>
+      </w:pPr>
+      <w:r>
+        <w:rPr>
+          <w:sz w:val="28"/>
+          <w:szCs w:val="28"/>
+        </w:rPr>
         <w:lastRenderedPageBreak/>
-        <w:t xml:space="preserve">Fig. 8 – Initial </w:t>
-      </w:r>
-      <w:r>
-        <w:rPr>
-          <w:sz w:val="28"/>
-          <w:szCs w:val="28"/>
-        </w:rPr>
-        <w:t>parameters</w:t>
-      </w:r>
-      <w:r>
-        <w:rPr>
-          <w:sz w:val="28"/>
-          <w:szCs w:val="28"/>
-        </w:rPr>
-        <w:t xml:space="preserve"> the model with train itself with:</w:t>
-      </w:r>
-    </w:p>
-    <w:p>
-      <w:pPr>
-        <w:rPr>
-          <w:sz w:val="28"/>
-          <w:szCs w:val="28"/>
-        </w:rPr>
-      </w:pPr>
-      <w:r>
-        <w:rPr>
-          <w:sz w:val="28"/>
-          <w:szCs w:val="28"/>
-        </w:rPr>
         <w:drawing>
           <wp:inline distT="0" distB="0" distL="0" distR="0" wp14:anchorId="1493BD1E" wp14:editId="3740352B">
             <wp:extent cx="4145280" cy="2599657"/>
@@ -1739,6 +1989,1687 @@
         <w:t>/campaign funded by Alphabet Soup.</w:t>
       </w:r>
     </w:p>
+    <w:p>
+      <w:pPr>
+        <w:rPr>
+          <w:b/>
+          <w:bCs/>
+          <w:sz w:val="40"/>
+          <w:szCs w:val="40"/>
+          <w:u w:val="single"/>
+        </w:rPr>
+      </w:pPr>
+      <w:r>
+        <w:rPr>
+          <w:b/>
+          <w:bCs/>
+          <w:sz w:val="40"/>
+          <w:szCs w:val="40"/>
+          <w:u w:val="single"/>
+        </w:rPr>
+        <w:t>Model Optimization</w:t>
+      </w:r>
+      <w:r>
+        <w:rPr>
+          <w:b/>
+          <w:bCs/>
+          <w:sz w:val="40"/>
+          <w:szCs w:val="40"/>
+          <w:u w:val="single"/>
+        </w:rPr>
+        <w:t>:</w:t>
+      </w:r>
+    </w:p>
+    <w:p>
+      <w:pPr>
+        <w:rPr>
+          <w:sz w:val="28"/>
+          <w:szCs w:val="28"/>
+        </w:rPr>
+      </w:pPr>
+      <w:r>
+        <w:rPr>
+          <w:b/>
+          <w:bCs/>
+          <w:sz w:val="28"/>
+          <w:szCs w:val="28"/>
+        </w:rPr>
+        <w:t>First Optimization</w:t>
+      </w:r>
+      <w:r>
+        <w:rPr>
+          <w:sz w:val="28"/>
+          <w:szCs w:val="28"/>
+        </w:rPr>
+        <w:t xml:space="preserve"> – Increasing Training Epochs from 100 to 200 for model training (see Fig. 10).</w:t>
+      </w:r>
+    </w:p>
+    <w:p>
+      <w:pPr>
+        <w:rPr>
+          <w:sz w:val="28"/>
+          <w:szCs w:val="28"/>
+        </w:rPr>
+      </w:pPr>
+      <w:r>
+        <w:rPr>
+          <w:sz w:val="28"/>
+          <w:szCs w:val="28"/>
+        </w:rPr>
+        <w:t>Fig. 10 – Epochs = 200</w:t>
+      </w:r>
+    </w:p>
+    <w:p>
+      <w:pPr>
+        <w:rPr>
+          <w:sz w:val="28"/>
+          <w:szCs w:val="28"/>
+        </w:rPr>
+      </w:pPr>
+      <w:r>
+        <w:rPr>
+          <w:sz w:val="28"/>
+          <w:szCs w:val="28"/>
+        </w:rPr>
+        <w:drawing>
+          <wp:inline distT="0" distB="0" distL="0" distR="0" wp14:anchorId="7F9AB07A" wp14:editId="522AB13B">
+            <wp:extent cx="5943600" cy="250190"/>
+            <wp:effectExtent l="0" t="0" r="0" b="0"/>
+            <wp:docPr id="10" name="Picture 10"/>
+            <wp:cNvGraphicFramePr>
+              <a:graphicFrameLocks xmlns:a="http://schemas.openxmlformats.org/drawingml/2006/main" noChangeAspect="1"/>
+            </wp:cNvGraphicFramePr>
+            <a:graphic xmlns:a="http://schemas.openxmlformats.org/drawingml/2006/main">
+              <a:graphicData uri="http://schemas.openxmlformats.org/drawingml/2006/picture">
+                <pic:pic xmlns:pic="http://schemas.openxmlformats.org/drawingml/2006/picture">
+                  <pic:nvPicPr>
+                    <pic:cNvPr id="1" name=""/>
+                    <pic:cNvPicPr/>
+                  </pic:nvPicPr>
+                  <pic:blipFill>
+                    <a:blip r:embed="rId14"/>
+                    <a:stretch>
+                      <a:fillRect/>
+                    </a:stretch>
+                  </pic:blipFill>
+                  <pic:spPr>
+                    <a:xfrm>
+                      <a:off x="0" y="0"/>
+                      <a:ext cx="5943600" cy="250190"/>
+                    </a:xfrm>
+                    <a:prstGeom prst="rect">
+                      <a:avLst/>
+                    </a:prstGeom>
+                  </pic:spPr>
+                </pic:pic>
+              </a:graphicData>
+            </a:graphic>
+          </wp:inline>
+        </w:drawing>
+      </w:r>
+    </w:p>
+    <w:p>
+      <w:pPr>
+        <w:rPr>
+          <w:sz w:val="28"/>
+          <w:szCs w:val="28"/>
+        </w:rPr>
+      </w:pPr>
+      <w:r>
+        <w:rPr>
+          <w:sz w:val="28"/>
+          <w:szCs w:val="28"/>
+        </w:rPr>
+        <w:t xml:space="preserve">Increasing the Epochs resulted in slightly increased accuracy but also slightly increased </w:t>
+      </w:r>
+      <w:r>
+        <w:rPr>
+          <w:sz w:val="28"/>
+          <w:szCs w:val="28"/>
+        </w:rPr>
+        <w:t>loss (see Fig. 11)</w:t>
+      </w:r>
+    </w:p>
+    <w:p>
+      <w:pPr>
+        <w:rPr>
+          <w:sz w:val="28"/>
+          <w:szCs w:val="28"/>
+        </w:rPr>
+      </w:pPr>
+    </w:p>
+    <w:p>
+      <w:pPr>
+        <w:rPr>
+          <w:sz w:val="28"/>
+          <w:szCs w:val="28"/>
+        </w:rPr>
+      </w:pPr>
+      <w:r>
+        <w:rPr>
+          <w:sz w:val="28"/>
+          <w:szCs w:val="28"/>
+        </w:rPr>
+        <w:t>Fig. 11 – Increased Training Epochs Model Loss and Accuracy:</w:t>
+      </w:r>
+    </w:p>
+    <w:p>
+      <w:pPr>
+        <w:rPr>
+          <w:sz w:val="28"/>
+          <w:szCs w:val="28"/>
+        </w:rPr>
+      </w:pPr>
+      <w:r>
+        <w:rPr>
+          <w:sz w:val="28"/>
+          <w:szCs w:val="28"/>
+        </w:rPr>
+        <w:lastRenderedPageBreak/>
+        <w:drawing>
+          <wp:inline distT="0" distB="0" distL="0" distR="0" wp14:anchorId="6C50C566" wp14:editId="4C1A3BB8">
+            <wp:extent cx="5943600" cy="441960"/>
+            <wp:effectExtent l="0" t="0" r="0" b="0"/>
+            <wp:docPr id="11" name="Picture 11"/>
+            <wp:cNvGraphicFramePr>
+              <a:graphicFrameLocks xmlns:a="http://schemas.openxmlformats.org/drawingml/2006/main" noChangeAspect="1"/>
+            </wp:cNvGraphicFramePr>
+            <a:graphic xmlns:a="http://schemas.openxmlformats.org/drawingml/2006/main">
+              <a:graphicData uri="http://schemas.openxmlformats.org/drawingml/2006/picture">
+                <pic:pic xmlns:pic="http://schemas.openxmlformats.org/drawingml/2006/picture">
+                  <pic:nvPicPr>
+                    <pic:cNvPr id="1" name=""/>
+                    <pic:cNvPicPr/>
+                  </pic:nvPicPr>
+                  <pic:blipFill>
+                    <a:blip r:embed="rId15"/>
+                    <a:stretch>
+                      <a:fillRect/>
+                    </a:stretch>
+                  </pic:blipFill>
+                  <pic:spPr>
+                    <a:xfrm>
+                      <a:off x="0" y="0"/>
+                      <a:ext cx="5943600" cy="441960"/>
+                    </a:xfrm>
+                    <a:prstGeom prst="rect">
+                      <a:avLst/>
+                    </a:prstGeom>
+                  </pic:spPr>
+                </pic:pic>
+              </a:graphicData>
+            </a:graphic>
+          </wp:inline>
+        </w:drawing>
+      </w:r>
+    </w:p>
+    <w:p>
+      <w:pPr>
+        <w:rPr>
+          <w:sz w:val="28"/>
+          <w:szCs w:val="28"/>
+        </w:rPr>
+      </w:pPr>
+      <w:r>
+        <w:rPr>
+          <w:b/>
+          <w:bCs/>
+          <w:sz w:val="28"/>
+          <w:szCs w:val="28"/>
+        </w:rPr>
+        <w:t>Second Optimization</w:t>
+      </w:r>
+      <w:r>
+        <w:rPr>
+          <w:sz w:val="28"/>
+          <w:szCs w:val="28"/>
+        </w:rPr>
+        <w:t xml:space="preserve"> – Reverting back to 100 training Epochs; replacing the ReLU activation function in the model with the Tanh </w:t>
+      </w:r>
+      <w:r>
+        <w:rPr>
+          <w:sz w:val="28"/>
+          <w:szCs w:val="28"/>
+        </w:rPr>
+        <w:t>activation</w:t>
+      </w:r>
+      <w:r>
+        <w:rPr>
+          <w:sz w:val="28"/>
+          <w:szCs w:val="28"/>
+        </w:rPr>
+        <w:t xml:space="preserve"> function. This function will use a more complex formula to predict accuracy, which may cost more time/or loss to complete.</w:t>
+      </w:r>
+      <w:r>
+        <w:rPr>
+          <w:sz w:val="28"/>
+          <w:szCs w:val="28"/>
+        </w:rPr>
+        <w:t xml:space="preserve">  The neural nodes and input features have not been changed.  The resulting parameters are the same as the original modelling criteria (see Fig. 12).</w:t>
+      </w:r>
+    </w:p>
+    <w:p>
+      <w:pPr>
+        <w:rPr>
+          <w:sz w:val="28"/>
+          <w:szCs w:val="28"/>
+        </w:rPr>
+      </w:pPr>
+      <w:r>
+        <w:rPr>
+          <w:sz w:val="28"/>
+          <w:szCs w:val="28"/>
+        </w:rPr>
+        <w:t>Fig. 12 – Tanh Activation Optimization Parameters:</w:t>
+      </w:r>
+    </w:p>
+    <w:p>
+      <w:pPr>
+        <w:rPr>
+          <w:sz w:val="28"/>
+          <w:szCs w:val="28"/>
+        </w:rPr>
+      </w:pPr>
+      <w:r>
+        <w:rPr>
+          <w:sz w:val="28"/>
+          <w:szCs w:val="28"/>
+        </w:rPr>
+        <w:drawing>
+          <wp:inline distT="0" distB="0" distL="0" distR="0" wp14:anchorId="59D9A1F0" wp14:editId="2879348F">
+            <wp:extent cx="4511040" cy="3075315"/>
+            <wp:effectExtent l="0" t="0" r="3810" b="0"/>
+            <wp:docPr id="12" name="Picture 12"/>
+            <wp:cNvGraphicFramePr>
+              <a:graphicFrameLocks xmlns:a="http://schemas.openxmlformats.org/drawingml/2006/main" noChangeAspect="1"/>
+            </wp:cNvGraphicFramePr>
+            <a:graphic xmlns:a="http://schemas.openxmlformats.org/drawingml/2006/main">
+              <a:graphicData uri="http://schemas.openxmlformats.org/drawingml/2006/picture">
+                <pic:pic xmlns:pic="http://schemas.openxmlformats.org/drawingml/2006/picture">
+                  <pic:nvPicPr>
+                    <pic:cNvPr id="1" name=""/>
+                    <pic:cNvPicPr/>
+                  </pic:nvPicPr>
+                  <pic:blipFill>
+                    <a:blip r:embed="rId16"/>
+                    <a:stretch>
+                      <a:fillRect/>
+                    </a:stretch>
+                  </pic:blipFill>
+                  <pic:spPr>
+                    <a:xfrm>
+                      <a:off x="0" y="0"/>
+                      <a:ext cx="4521983" cy="3082775"/>
+                    </a:xfrm>
+                    <a:prstGeom prst="rect">
+                      <a:avLst/>
+                    </a:prstGeom>
+                  </pic:spPr>
+                </pic:pic>
+              </a:graphicData>
+            </a:graphic>
+          </wp:inline>
+        </w:drawing>
+      </w:r>
+    </w:p>
+    <w:p>
+      <w:pPr>
+        <w:rPr>
+          <w:sz w:val="28"/>
+          <w:szCs w:val="28"/>
+        </w:rPr>
+      </w:pPr>
+      <w:r>
+        <w:rPr>
+          <w:sz w:val="28"/>
+          <w:szCs w:val="28"/>
+        </w:rPr>
+        <w:t>Using the Tanh function with the same neural layers and features resulted in both increased loss and lessor accuracy when using 100 Epochs.</w:t>
+      </w:r>
+    </w:p>
+    <w:p>
+      <w:pPr>
+        <w:rPr>
+          <w:sz w:val="28"/>
+          <w:szCs w:val="28"/>
+        </w:rPr>
+      </w:pPr>
+      <w:r>
+        <w:rPr>
+          <w:sz w:val="28"/>
+          <w:szCs w:val="28"/>
+        </w:rPr>
+        <w:t xml:space="preserve">Fig. 13 </w:t>
+      </w:r>
+      <w:r>
+        <w:rPr>
+          <w:sz w:val="28"/>
+          <w:szCs w:val="28"/>
+        </w:rPr>
+        <w:t>–</w:t>
+      </w:r>
+      <w:r>
+        <w:rPr>
+          <w:sz w:val="28"/>
+          <w:szCs w:val="28"/>
+        </w:rPr>
+        <w:t xml:space="preserve"> </w:t>
+      </w:r>
+      <w:r>
+        <w:rPr>
+          <w:sz w:val="28"/>
+          <w:szCs w:val="28"/>
+        </w:rPr>
+        <w:t>Tanh Activation Function</w:t>
+      </w:r>
+      <w:r>
+        <w:rPr>
+          <w:sz w:val="28"/>
+          <w:szCs w:val="28"/>
+        </w:rPr>
+        <w:t xml:space="preserve"> Model Loss and Accuracy:</w:t>
+      </w:r>
+    </w:p>
+    <w:p>
+      <w:pPr>
+        <w:rPr>
+          <w:sz w:val="28"/>
+          <w:szCs w:val="28"/>
+        </w:rPr>
+      </w:pPr>
+      <w:r>
+        <w:rPr>
+          <w:sz w:val="28"/>
+          <w:szCs w:val="28"/>
+        </w:rPr>
+        <w:drawing>
+          <wp:inline distT="0" distB="0" distL="0" distR="0" wp14:anchorId="25F346D6" wp14:editId="35D8E860">
+            <wp:extent cx="5943600" cy="489585"/>
+            <wp:effectExtent l="0" t="0" r="0" b="5715"/>
+            <wp:docPr id="13" name="Picture 13"/>
+            <wp:cNvGraphicFramePr>
+              <a:graphicFrameLocks xmlns:a="http://schemas.openxmlformats.org/drawingml/2006/main" noChangeAspect="1"/>
+            </wp:cNvGraphicFramePr>
+            <a:graphic xmlns:a="http://schemas.openxmlformats.org/drawingml/2006/main">
+              <a:graphicData uri="http://schemas.openxmlformats.org/drawingml/2006/picture">
+                <pic:pic xmlns:pic="http://schemas.openxmlformats.org/drawingml/2006/picture">
+                  <pic:nvPicPr>
+                    <pic:cNvPr id="1" name=""/>
+                    <pic:cNvPicPr/>
+                  </pic:nvPicPr>
+                  <pic:blipFill>
+                    <a:blip r:embed="rId17"/>
+                    <a:stretch>
+                      <a:fillRect/>
+                    </a:stretch>
+                  </pic:blipFill>
+                  <pic:spPr>
+                    <a:xfrm>
+                      <a:off x="0" y="0"/>
+                      <a:ext cx="5943600" cy="489585"/>
+                    </a:xfrm>
+                    <a:prstGeom prst="rect">
+                      <a:avLst/>
+                    </a:prstGeom>
+                  </pic:spPr>
+                </pic:pic>
+              </a:graphicData>
+            </a:graphic>
+          </wp:inline>
+        </w:drawing>
+      </w:r>
+    </w:p>
+    <w:p>
+      <w:pPr>
+        <w:rPr>
+          <w:sz w:val="28"/>
+          <w:szCs w:val="28"/>
+        </w:rPr>
+      </w:pPr>
+      <w:r>
+        <w:rPr>
+          <w:sz w:val="28"/>
+          <w:szCs w:val="28"/>
+        </w:rPr>
+        <w:t xml:space="preserve">Using the Tanh function with the same </w:t>
+      </w:r>
+      <w:r>
+        <w:rPr>
+          <w:sz w:val="28"/>
+          <w:szCs w:val="28"/>
+        </w:rPr>
+        <w:t>neural</w:t>
+      </w:r>
+      <w:r>
+        <w:rPr>
+          <w:sz w:val="28"/>
+          <w:szCs w:val="28"/>
+        </w:rPr>
+        <w:t xml:space="preserve"> layers and features and increasing the training epochs </w:t>
+      </w:r>
+      <w:r>
+        <w:rPr>
+          <w:sz w:val="28"/>
+          <w:szCs w:val="28"/>
+        </w:rPr>
+        <w:t>resulted in loss of .57 and accuracy of .726 (see Fig. 14).  It would appear that additional epochs have benefited accuracy in both the activation functions used (ReLU vs. Tanh).</w:t>
+      </w:r>
+    </w:p>
+    <w:p>
+      <w:pPr>
+        <w:rPr>
+          <w:sz w:val="28"/>
+          <w:szCs w:val="28"/>
+        </w:rPr>
+      </w:pPr>
+      <w:r>
+        <w:rPr>
+          <w:sz w:val="28"/>
+          <w:szCs w:val="28"/>
+        </w:rPr>
+        <w:lastRenderedPageBreak/>
+        <w:t>Fig. 14 – Tanh Activation Model Loss and Accuracy at 200 Epochs:</w:t>
+      </w:r>
+    </w:p>
+    <w:p>
+      <w:pPr>
+        <w:rPr>
+          <w:sz w:val="28"/>
+          <w:szCs w:val="28"/>
+        </w:rPr>
+      </w:pPr>
+      <w:r>
+        <w:rPr>
+          <w:sz w:val="28"/>
+          <w:szCs w:val="28"/>
+        </w:rPr>
+        <w:drawing>
+          <wp:inline distT="0" distB="0" distL="0" distR="0" wp14:anchorId="6652FAF6" wp14:editId="7BCDEACB">
+            <wp:extent cx="5943600" cy="515620"/>
+            <wp:effectExtent l="0" t="0" r="0" b="0"/>
+            <wp:docPr id="14" name="Picture 14"/>
+            <wp:cNvGraphicFramePr>
+              <a:graphicFrameLocks xmlns:a="http://schemas.openxmlformats.org/drawingml/2006/main" noChangeAspect="1"/>
+            </wp:cNvGraphicFramePr>
+            <a:graphic xmlns:a="http://schemas.openxmlformats.org/drawingml/2006/main">
+              <a:graphicData uri="http://schemas.openxmlformats.org/drawingml/2006/picture">
+                <pic:pic xmlns:pic="http://schemas.openxmlformats.org/drawingml/2006/picture">
+                  <pic:nvPicPr>
+                    <pic:cNvPr id="1" name=""/>
+                    <pic:cNvPicPr/>
+                  </pic:nvPicPr>
+                  <pic:blipFill>
+                    <a:blip r:embed="rId18"/>
+                    <a:stretch>
+                      <a:fillRect/>
+                    </a:stretch>
+                  </pic:blipFill>
+                  <pic:spPr>
+                    <a:xfrm>
+                      <a:off x="0" y="0"/>
+                      <a:ext cx="5943600" cy="515620"/>
+                    </a:xfrm>
+                    <a:prstGeom prst="rect">
+                      <a:avLst/>
+                    </a:prstGeom>
+                  </pic:spPr>
+                </pic:pic>
+              </a:graphicData>
+            </a:graphic>
+          </wp:inline>
+        </w:drawing>
+      </w:r>
+    </w:p>
+    <w:p>
+      <w:pPr>
+        <w:rPr>
+          <w:sz w:val="28"/>
+          <w:szCs w:val="28"/>
+        </w:rPr>
+      </w:pPr>
+      <w:r>
+        <w:rPr>
+          <w:b/>
+          <w:bCs/>
+          <w:sz w:val="28"/>
+          <w:szCs w:val="28"/>
+        </w:rPr>
+        <w:t>Third Optimization</w:t>
+      </w:r>
+      <w:r>
+        <w:rPr>
+          <w:sz w:val="28"/>
+          <w:szCs w:val="28"/>
+        </w:rPr>
+        <w:t xml:space="preserve"> – Additional Feature dimension reduction is being utilized to created additional </w:t>
+      </w:r>
+      <w:r>
+        <w:rPr>
+          <w:sz w:val="28"/>
+          <w:szCs w:val="28"/>
+        </w:rPr>
+        <w:t>bins</w:t>
+      </w:r>
+      <w:r>
+        <w:rPr>
+          <w:sz w:val="28"/>
+          <w:szCs w:val="28"/>
+        </w:rPr>
+        <w:t xml:space="preserve"> for data with larger counts of unique values and also reducing redundant columns.</w:t>
+      </w:r>
+    </w:p>
+    <w:p>
+      <w:pPr>
+        <w:rPr>
+          <w:sz w:val="28"/>
+          <w:szCs w:val="28"/>
+        </w:rPr>
+      </w:pPr>
+      <w:r>
+        <w:rPr>
+          <w:sz w:val="28"/>
+          <w:szCs w:val="28"/>
+        </w:rPr>
+        <w:t>Income amounts were reduced from 9 different bins</w:t>
+      </w:r>
+      <w:r>
+        <w:rPr>
+          <w:sz w:val="28"/>
+          <w:szCs w:val="28"/>
+        </w:rPr>
+        <w:t xml:space="preserve"> (see Fig. 15)</w:t>
+      </w:r>
+      <w:r>
+        <w:rPr>
+          <w:sz w:val="28"/>
+          <w:szCs w:val="28"/>
+        </w:rPr>
+        <w:t xml:space="preserve"> to 4 combining any income amounts below $3000 into one category and binning the remaining categories</w:t>
+      </w:r>
+      <w:r>
+        <w:rPr>
+          <w:sz w:val="28"/>
+          <w:szCs w:val="28"/>
+        </w:rPr>
+        <w:t xml:space="preserve"> (see Fig. 16).</w:t>
+      </w:r>
+    </w:p>
+    <w:p>
+      <w:pPr>
+        <w:rPr>
+          <w:sz w:val="28"/>
+          <w:szCs w:val="28"/>
+        </w:rPr>
+      </w:pPr>
+      <w:r>
+        <w:rPr>
+          <w:sz w:val="28"/>
+          <w:szCs w:val="28"/>
+        </w:rPr>
+        <w:t>Fig. 15 – Initial Income Bins</w:t>
+      </w:r>
+    </w:p>
+    <w:p>
+      <w:pPr>
+        <w:rPr>
+          <w:sz w:val="28"/>
+          <w:szCs w:val="28"/>
+        </w:rPr>
+      </w:pPr>
+      <w:r>
+        <w:rPr>
+          <w:sz w:val="28"/>
+          <w:szCs w:val="28"/>
+        </w:rPr>
+        <w:drawing>
+          <wp:inline distT="0" distB="0" distL="0" distR="0" wp14:anchorId="3A0D03F5" wp14:editId="1D457514">
+            <wp:extent cx="2011680" cy="2178113"/>
+            <wp:effectExtent l="0" t="0" r="7620" b="0"/>
+            <wp:docPr id="15" name="Picture 15"/>
+            <wp:cNvGraphicFramePr>
+              <a:graphicFrameLocks xmlns:a="http://schemas.openxmlformats.org/drawingml/2006/main" noChangeAspect="1"/>
+            </wp:cNvGraphicFramePr>
+            <a:graphic xmlns:a="http://schemas.openxmlformats.org/drawingml/2006/main">
+              <a:graphicData uri="http://schemas.openxmlformats.org/drawingml/2006/picture">
+                <pic:pic xmlns:pic="http://schemas.openxmlformats.org/drawingml/2006/picture">
+                  <pic:nvPicPr>
+                    <pic:cNvPr id="1" name=""/>
+                    <pic:cNvPicPr/>
+                  </pic:nvPicPr>
+                  <pic:blipFill>
+                    <a:blip r:embed="rId19"/>
+                    <a:stretch>
+                      <a:fillRect/>
+                    </a:stretch>
+                  </pic:blipFill>
+                  <pic:spPr>
+                    <a:xfrm>
+                      <a:off x="0" y="0"/>
+                      <a:ext cx="2020025" cy="2187148"/>
+                    </a:xfrm>
+                    <a:prstGeom prst="rect">
+                      <a:avLst/>
+                    </a:prstGeom>
+                  </pic:spPr>
+                </pic:pic>
+              </a:graphicData>
+            </a:graphic>
+          </wp:inline>
+        </w:drawing>
+      </w:r>
+    </w:p>
+    <w:p>
+      <w:pPr>
+        <w:rPr>
+          <w:sz w:val="28"/>
+          <w:szCs w:val="28"/>
+        </w:rPr>
+      </w:pPr>
+      <w:r>
+        <w:rPr>
+          <w:sz w:val="28"/>
+          <w:szCs w:val="28"/>
+        </w:rPr>
+        <w:t>Fig. 16 – Reduced Income Bins</w:t>
+      </w:r>
+    </w:p>
+    <w:p>
+      <w:pPr>
+        <w:rPr>
+          <w:sz w:val="28"/>
+          <w:szCs w:val="28"/>
+        </w:rPr>
+      </w:pPr>
+      <w:r>
+        <w:rPr>
+          <w:sz w:val="28"/>
+          <w:szCs w:val="28"/>
+        </w:rPr>
+        <w:drawing>
+          <wp:inline distT="0" distB="0" distL="0" distR="0" wp14:anchorId="76EC5EF0" wp14:editId="193AE7D3">
+            <wp:extent cx="2118360" cy="1018299"/>
+            <wp:effectExtent l="0" t="0" r="0" b="0"/>
+            <wp:docPr id="16" name="Picture 16"/>
+            <wp:cNvGraphicFramePr>
+              <a:graphicFrameLocks xmlns:a="http://schemas.openxmlformats.org/drawingml/2006/main" noChangeAspect="1"/>
+            </wp:cNvGraphicFramePr>
+            <a:graphic xmlns:a="http://schemas.openxmlformats.org/drawingml/2006/main">
+              <a:graphicData uri="http://schemas.openxmlformats.org/drawingml/2006/picture">
+                <pic:pic xmlns:pic="http://schemas.openxmlformats.org/drawingml/2006/picture">
+                  <pic:nvPicPr>
+                    <pic:cNvPr id="1" name=""/>
+                    <pic:cNvPicPr/>
+                  </pic:nvPicPr>
+                  <pic:blipFill>
+                    <a:blip r:embed="rId20"/>
+                    <a:stretch>
+                      <a:fillRect/>
+                    </a:stretch>
+                  </pic:blipFill>
+                  <pic:spPr>
+                    <a:xfrm>
+                      <a:off x="0" y="0"/>
+                      <a:ext cx="2130243" cy="1024011"/>
+                    </a:xfrm>
+                    <a:prstGeom prst="rect">
+                      <a:avLst/>
+                    </a:prstGeom>
+                  </pic:spPr>
+                </pic:pic>
+              </a:graphicData>
+            </a:graphic>
+          </wp:inline>
+        </w:drawing>
+      </w:r>
+    </w:p>
+    <w:p>
+      <w:pPr>
+        <w:rPr>
+          <w:sz w:val="28"/>
+          <w:szCs w:val="28"/>
+        </w:rPr>
+      </w:pPr>
+      <w:r>
+        <w:rPr>
+          <w:sz w:val="28"/>
+          <w:szCs w:val="28"/>
+        </w:rPr>
+        <w:t>Next the unique values in the affiliation counts were also reduced from 6 (see Fig. 17) to 3 (see Fig. 18).</w:t>
+      </w:r>
+    </w:p>
+    <w:p>
+      <w:pPr>
+        <w:rPr>
+          <w:sz w:val="28"/>
+          <w:szCs w:val="28"/>
+        </w:rPr>
+      </w:pPr>
+    </w:p>
+    <w:p>
+      <w:pPr>
+        <w:rPr>
+          <w:sz w:val="28"/>
+          <w:szCs w:val="28"/>
+        </w:rPr>
+      </w:pPr>
+      <w:r>
+        <w:rPr>
+          <w:sz w:val="28"/>
+          <w:szCs w:val="28"/>
+        </w:rPr>
+        <w:t>Fig. 17 – Initial Affiliation Counts</w:t>
+      </w:r>
+    </w:p>
+    <w:p>
+      <w:pPr>
+        <w:rPr>
+          <w:sz w:val="28"/>
+          <w:szCs w:val="28"/>
+        </w:rPr>
+      </w:pPr>
+      <w:r>
+        <w:rPr>
+          <w:sz w:val="28"/>
+          <w:szCs w:val="28"/>
+        </w:rPr>
+        <w:lastRenderedPageBreak/>
+        <w:drawing>
+          <wp:inline distT="0" distB="0" distL="0" distR="0" wp14:anchorId="2D720C7D" wp14:editId="4C16D4D6">
+            <wp:extent cx="2346960" cy="1483095"/>
+            <wp:effectExtent l="0" t="0" r="0" b="3175"/>
+            <wp:docPr id="17" name="Picture 17"/>
+            <wp:cNvGraphicFramePr>
+              <a:graphicFrameLocks xmlns:a="http://schemas.openxmlformats.org/drawingml/2006/main" noChangeAspect="1"/>
+            </wp:cNvGraphicFramePr>
+            <a:graphic xmlns:a="http://schemas.openxmlformats.org/drawingml/2006/main">
+              <a:graphicData uri="http://schemas.openxmlformats.org/drawingml/2006/picture">
+                <pic:pic xmlns:pic="http://schemas.openxmlformats.org/drawingml/2006/picture">
+                  <pic:nvPicPr>
+                    <pic:cNvPr id="1" name=""/>
+                    <pic:cNvPicPr/>
+                  </pic:nvPicPr>
+                  <pic:blipFill>
+                    <a:blip r:embed="rId21"/>
+                    <a:stretch>
+                      <a:fillRect/>
+                    </a:stretch>
+                  </pic:blipFill>
+                  <pic:spPr>
+                    <a:xfrm>
+                      <a:off x="0" y="0"/>
+                      <a:ext cx="2358447" cy="1490354"/>
+                    </a:xfrm>
+                    <a:prstGeom prst="rect">
+                      <a:avLst/>
+                    </a:prstGeom>
+                  </pic:spPr>
+                </pic:pic>
+              </a:graphicData>
+            </a:graphic>
+          </wp:inline>
+        </w:drawing>
+      </w:r>
+    </w:p>
+    <w:p>
+      <w:pPr>
+        <w:rPr>
+          <w:sz w:val="28"/>
+          <w:szCs w:val="28"/>
+        </w:rPr>
+      </w:pPr>
+      <w:r>
+        <w:rPr>
+          <w:sz w:val="28"/>
+          <w:szCs w:val="28"/>
+        </w:rPr>
+        <w:t>Fig. 18 – Final Affiliation Counts</w:t>
+      </w:r>
+    </w:p>
+    <w:p>
+      <w:pPr>
+        <w:rPr>
+          <w:sz w:val="28"/>
+          <w:szCs w:val="28"/>
+        </w:rPr>
+      </w:pPr>
+      <w:r>
+        <w:rPr>
+          <w:sz w:val="28"/>
+          <w:szCs w:val="28"/>
+        </w:rPr>
+        <w:drawing>
+          <wp:inline distT="0" distB="0" distL="0" distR="0" wp14:anchorId="7B5C503C" wp14:editId="3D9D18F3">
+            <wp:extent cx="2354580" cy="782377"/>
+            <wp:effectExtent l="0" t="0" r="7620" b="0"/>
+            <wp:docPr id="18" name="Picture 18"/>
+            <wp:cNvGraphicFramePr>
+              <a:graphicFrameLocks xmlns:a="http://schemas.openxmlformats.org/drawingml/2006/main" noChangeAspect="1"/>
+            </wp:cNvGraphicFramePr>
+            <a:graphic xmlns:a="http://schemas.openxmlformats.org/drawingml/2006/main">
+              <a:graphicData uri="http://schemas.openxmlformats.org/drawingml/2006/picture">
+                <pic:pic xmlns:pic="http://schemas.openxmlformats.org/drawingml/2006/picture">
+                  <pic:nvPicPr>
+                    <pic:cNvPr id="1" name=""/>
+                    <pic:cNvPicPr/>
+                  </pic:nvPicPr>
+                  <pic:blipFill>
+                    <a:blip r:embed="rId22"/>
+                    <a:stretch>
+                      <a:fillRect/>
+                    </a:stretch>
+                  </pic:blipFill>
+                  <pic:spPr>
+                    <a:xfrm>
+                      <a:off x="0" y="0"/>
+                      <a:ext cx="2376656" cy="789713"/>
+                    </a:xfrm>
+                    <a:prstGeom prst="rect">
+                      <a:avLst/>
+                    </a:prstGeom>
+                  </pic:spPr>
+                </pic:pic>
+              </a:graphicData>
+            </a:graphic>
+          </wp:inline>
+        </w:drawing>
+      </w:r>
+    </w:p>
+    <w:p>
+      <w:pPr>
+        <w:rPr>
+          <w:sz w:val="28"/>
+          <w:szCs w:val="28"/>
+        </w:rPr>
+      </w:pPr>
+      <w:r>
+        <w:rPr>
+          <w:sz w:val="28"/>
+          <w:szCs w:val="28"/>
+        </w:rPr>
+        <w:t>After reducing the unique features in the dataset for Income and Affiliations, the categorical data was once again converted to numeric values for usage in the neural model.</w:t>
+      </w:r>
+    </w:p>
+    <w:p>
+      <w:pPr>
+        <w:rPr>
+          <w:sz w:val="28"/>
+          <w:szCs w:val="28"/>
+        </w:rPr>
+      </w:pPr>
+      <w:r>
+        <w:rPr>
+          <w:sz w:val="28"/>
+          <w:szCs w:val="28"/>
+        </w:rPr>
+        <w:t>Before modeling, one addi</w:t>
+      </w:r>
+      <w:r>
+        <w:rPr>
+          <w:sz w:val="28"/>
+          <w:szCs w:val="28"/>
+        </w:rPr>
+        <w:t>ti</w:t>
+      </w:r>
+      <w:r>
+        <w:rPr>
+          <w:sz w:val="28"/>
+          <w:szCs w:val="28"/>
+        </w:rPr>
+        <w:t xml:space="preserve">onal feature reduction was applied. When the categorical data is </w:t>
+      </w:r>
+      <w:r>
+        <w:rPr>
+          <w:sz w:val="28"/>
+          <w:szCs w:val="28"/>
+        </w:rPr>
+        <w:t>converted</w:t>
+      </w:r>
+      <w:r>
+        <w:rPr>
+          <w:sz w:val="28"/>
+          <w:szCs w:val="28"/>
+        </w:rPr>
+        <w:t xml:space="preserve"> to numeric data, two columns are created for the “Special_Considerations” column, Y or N.  This is duplicative because the model only needs the Y values to consider this in the activation function computations.</w:t>
+      </w:r>
+    </w:p>
+    <w:p>
+      <w:pPr>
+        <w:rPr>
+          <w:sz w:val="28"/>
+          <w:szCs w:val="28"/>
+        </w:rPr>
+      </w:pPr>
+      <w:r>
+        <w:rPr>
+          <w:sz w:val="28"/>
+          <w:szCs w:val="28"/>
+        </w:rPr>
+        <w:t>After reducing the features in the dataset, the same data split to training and testing data was completed and the scaling of data was completed</w:t>
+      </w:r>
+      <w:r>
+        <w:rPr>
+          <w:sz w:val="28"/>
+          <w:szCs w:val="28"/>
+        </w:rPr>
+        <w:t>. These activities were completed identically to the original model.</w:t>
+      </w:r>
+    </w:p>
+    <w:p>
+      <w:pPr>
+        <w:rPr>
+          <w:sz w:val="28"/>
+          <w:szCs w:val="28"/>
+        </w:rPr>
+      </w:pPr>
+      <w:r>
+        <w:rPr>
+          <w:b/>
+          <w:bCs/>
+          <w:sz w:val="28"/>
+          <w:szCs w:val="28"/>
+        </w:rPr>
+        <w:t>Fourth Optimization</w:t>
+      </w:r>
+      <w:r>
+        <w:rPr>
+          <w:sz w:val="28"/>
+          <w:szCs w:val="28"/>
+        </w:rPr>
+        <w:t xml:space="preserve"> – Feature Binning and Reduction with reduced neurons using the same model activation and epochs as the original model.</w:t>
+      </w:r>
+      <w:r>
+        <w:rPr>
+          <w:sz w:val="28"/>
+          <w:szCs w:val="28"/>
+        </w:rPr>
+        <w:t xml:space="preserve">  By reducing the features and columns, the parameters are reduced to 4,971 compared to ~7,000 in the original modeling (see Fig. 19).</w:t>
+      </w:r>
+    </w:p>
+    <w:p>
+      <w:pPr>
+        <w:rPr>
+          <w:sz w:val="28"/>
+          <w:szCs w:val="28"/>
+        </w:rPr>
+      </w:pPr>
+    </w:p>
+    <w:p>
+      <w:pPr>
+        <w:rPr>
+          <w:sz w:val="28"/>
+          <w:szCs w:val="28"/>
+        </w:rPr>
+      </w:pPr>
+    </w:p>
+    <w:p>
+      <w:pPr>
+        <w:rPr>
+          <w:sz w:val="28"/>
+          <w:szCs w:val="28"/>
+        </w:rPr>
+      </w:pPr>
+    </w:p>
+    <w:p>
+      <w:pPr>
+        <w:rPr>
+          <w:sz w:val="28"/>
+          <w:szCs w:val="28"/>
+        </w:rPr>
+      </w:pPr>
+    </w:p>
+    <w:p>
+      <w:pPr>
+        <w:rPr>
+          <w:sz w:val="28"/>
+          <w:szCs w:val="28"/>
+        </w:rPr>
+      </w:pPr>
+      <w:r>
+        <w:rPr>
+          <w:sz w:val="28"/>
+          <w:szCs w:val="28"/>
+        </w:rPr>
+        <w:t xml:space="preserve">Fig. 19 – Reduced Training </w:t>
+      </w:r>
+      <w:r>
+        <w:rPr>
+          <w:sz w:val="28"/>
+          <w:szCs w:val="28"/>
+        </w:rPr>
+        <w:t>Parameters</w:t>
+      </w:r>
+      <w:r>
+        <w:rPr>
+          <w:sz w:val="28"/>
+          <w:szCs w:val="28"/>
+        </w:rPr>
+        <w:t xml:space="preserve"> in Fourth Optimization</w:t>
+      </w:r>
+    </w:p>
+    <w:p>
+      <w:pPr>
+        <w:rPr>
+          <w:sz w:val="28"/>
+          <w:szCs w:val="28"/>
+        </w:rPr>
+      </w:pPr>
+      <w:r>
+        <w:rPr>
+          <w:sz w:val="28"/>
+          <w:szCs w:val="28"/>
+        </w:rPr>
+        <w:lastRenderedPageBreak/>
+        <w:drawing>
+          <wp:inline distT="0" distB="0" distL="0" distR="0" wp14:anchorId="4EDD5F70" wp14:editId="70CB45B8">
+            <wp:extent cx="4511040" cy="3032421"/>
+            <wp:effectExtent l="0" t="0" r="3810" b="0"/>
+            <wp:docPr id="19" name="Picture 19"/>
+            <wp:cNvGraphicFramePr>
+              <a:graphicFrameLocks xmlns:a="http://schemas.openxmlformats.org/drawingml/2006/main" noChangeAspect="1"/>
+            </wp:cNvGraphicFramePr>
+            <a:graphic xmlns:a="http://schemas.openxmlformats.org/drawingml/2006/main">
+              <a:graphicData uri="http://schemas.openxmlformats.org/drawingml/2006/picture">
+                <pic:pic xmlns:pic="http://schemas.openxmlformats.org/drawingml/2006/picture">
+                  <pic:nvPicPr>
+                    <pic:cNvPr id="1" name=""/>
+                    <pic:cNvPicPr/>
+                  </pic:nvPicPr>
+                  <pic:blipFill>
+                    <a:blip r:embed="rId23"/>
+                    <a:stretch>
+                      <a:fillRect/>
+                    </a:stretch>
+                  </pic:blipFill>
+                  <pic:spPr>
+                    <a:xfrm>
+                      <a:off x="0" y="0"/>
+                      <a:ext cx="4517762" cy="3036939"/>
+                    </a:xfrm>
+                    <a:prstGeom prst="rect">
+                      <a:avLst/>
+                    </a:prstGeom>
+                  </pic:spPr>
+                </pic:pic>
+              </a:graphicData>
+            </a:graphic>
+          </wp:inline>
+        </w:drawing>
+      </w:r>
+    </w:p>
+    <w:p>
+      <w:pPr>
+        <w:rPr>
+          <w:sz w:val="28"/>
+          <w:szCs w:val="28"/>
+        </w:rPr>
+      </w:pPr>
+      <w:r>
+        <w:rPr>
+          <w:sz w:val="28"/>
+          <w:szCs w:val="28"/>
+        </w:rPr>
+        <w:t>The model was trained over 100 Epochs on the reduced data set and when applied to the test data set the demonstrated a loss of .56 and accuracy of .722 which is better loss but less accurate than the original model.</w:t>
+      </w:r>
+    </w:p>
+    <w:p>
+      <w:pPr>
+        <w:rPr>
+          <w:sz w:val="28"/>
+          <w:szCs w:val="28"/>
+        </w:rPr>
+      </w:pPr>
+      <w:r>
+        <w:rPr>
+          <w:sz w:val="28"/>
+          <w:szCs w:val="28"/>
+        </w:rPr>
+        <w:t>Fig. 20 – Fourth Optimization Results:</w:t>
+      </w:r>
+    </w:p>
+    <w:p>
+      <w:pPr>
+        <w:rPr>
+          <w:sz w:val="28"/>
+          <w:szCs w:val="28"/>
+        </w:rPr>
+      </w:pPr>
+      <w:r>
+        <w:rPr>
+          <w:sz w:val="28"/>
+          <w:szCs w:val="28"/>
+        </w:rPr>
+        <w:drawing>
+          <wp:inline distT="0" distB="0" distL="0" distR="0" wp14:anchorId="691D549D" wp14:editId="388BA300">
+            <wp:extent cx="5943600" cy="497840"/>
+            <wp:effectExtent l="0" t="0" r="0" b="0"/>
+            <wp:docPr id="20" name="Picture 20"/>
+            <wp:cNvGraphicFramePr>
+              <a:graphicFrameLocks xmlns:a="http://schemas.openxmlformats.org/drawingml/2006/main" noChangeAspect="1"/>
+            </wp:cNvGraphicFramePr>
+            <a:graphic xmlns:a="http://schemas.openxmlformats.org/drawingml/2006/main">
+              <a:graphicData uri="http://schemas.openxmlformats.org/drawingml/2006/picture">
+                <pic:pic xmlns:pic="http://schemas.openxmlformats.org/drawingml/2006/picture">
+                  <pic:nvPicPr>
+                    <pic:cNvPr id="1" name=""/>
+                    <pic:cNvPicPr/>
+                  </pic:nvPicPr>
+                  <pic:blipFill>
+                    <a:blip r:embed="rId24"/>
+                    <a:stretch>
+                      <a:fillRect/>
+                    </a:stretch>
+                  </pic:blipFill>
+                  <pic:spPr>
+                    <a:xfrm>
+                      <a:off x="0" y="0"/>
+                      <a:ext cx="5943600" cy="497840"/>
+                    </a:xfrm>
+                    <a:prstGeom prst="rect">
+                      <a:avLst/>
+                    </a:prstGeom>
+                  </pic:spPr>
+                </pic:pic>
+              </a:graphicData>
+            </a:graphic>
+          </wp:inline>
+        </w:drawing>
+      </w:r>
+    </w:p>
+    <w:p>
+      <w:pPr>
+        <w:rPr>
+          <w:sz w:val="28"/>
+          <w:szCs w:val="28"/>
+        </w:rPr>
+      </w:pPr>
+      <w:r>
+        <w:rPr>
+          <w:b/>
+          <w:bCs/>
+          <w:sz w:val="28"/>
+          <w:szCs w:val="28"/>
+        </w:rPr>
+        <w:t>Fifth Optimization</w:t>
+      </w:r>
+      <w:r>
+        <w:rPr>
+          <w:sz w:val="28"/>
+          <w:szCs w:val="28"/>
+        </w:rPr>
+        <w:t xml:space="preserve"> – Reduced Training Parameters with 200 Epochs</w:t>
+      </w:r>
+    </w:p>
+    <w:p>
+      <w:pPr>
+        <w:rPr>
+          <w:sz w:val="28"/>
+          <w:szCs w:val="28"/>
+        </w:rPr>
+      </w:pPr>
+      <w:r>
+        <w:rPr>
+          <w:sz w:val="28"/>
+          <w:szCs w:val="28"/>
+        </w:rPr>
+        <w:t xml:space="preserve">Using 200 Epoch on the reduced data set increased loss and slightly increased </w:t>
+      </w:r>
+      <w:r>
+        <w:rPr>
+          <w:sz w:val="28"/>
+          <w:szCs w:val="28"/>
+        </w:rPr>
+        <w:t>Accuracy</w:t>
+      </w:r>
+      <w:r>
+        <w:rPr>
+          <w:sz w:val="28"/>
+          <w:szCs w:val="28"/>
+        </w:rPr>
+        <w:t xml:space="preserve"> to .723 (see Fig. 21).</w:t>
+      </w:r>
+    </w:p>
+    <w:p>
+      <w:pPr>
+        <w:rPr>
+          <w:sz w:val="28"/>
+          <w:szCs w:val="28"/>
+        </w:rPr>
+      </w:pPr>
+      <w:r>
+        <w:rPr>
+          <w:sz w:val="28"/>
+          <w:szCs w:val="28"/>
+        </w:rPr>
+        <w:t>Fig. 21 – Fifth Optimization Results:</w:t>
+      </w:r>
+    </w:p>
+    <w:p>
+      <w:pPr>
+        <w:rPr>
+          <w:sz w:val="28"/>
+          <w:szCs w:val="28"/>
+        </w:rPr>
+      </w:pPr>
+      <w:r>
+        <w:rPr>
+          <w:sz w:val="28"/>
+          <w:szCs w:val="28"/>
+        </w:rPr>
+        <w:drawing>
+          <wp:inline distT="0" distB="0" distL="0" distR="0" wp14:anchorId="6A55002E" wp14:editId="4082FF4E">
+            <wp:extent cx="5943600" cy="530225"/>
+            <wp:effectExtent l="0" t="0" r="0" b="3175"/>
+            <wp:docPr id="21" name="Picture 21"/>
+            <wp:cNvGraphicFramePr>
+              <a:graphicFrameLocks xmlns:a="http://schemas.openxmlformats.org/drawingml/2006/main" noChangeAspect="1"/>
+            </wp:cNvGraphicFramePr>
+            <a:graphic xmlns:a="http://schemas.openxmlformats.org/drawingml/2006/main">
+              <a:graphicData uri="http://schemas.openxmlformats.org/drawingml/2006/picture">
+                <pic:pic xmlns:pic="http://schemas.openxmlformats.org/drawingml/2006/picture">
+                  <pic:nvPicPr>
+                    <pic:cNvPr id="1" name=""/>
+                    <pic:cNvPicPr/>
+                  </pic:nvPicPr>
+                  <pic:blipFill>
+                    <a:blip r:embed="rId25"/>
+                    <a:stretch>
+                      <a:fillRect/>
+                    </a:stretch>
+                  </pic:blipFill>
+                  <pic:spPr>
+                    <a:xfrm>
+                      <a:off x="0" y="0"/>
+                      <a:ext cx="5943600" cy="530225"/>
+                    </a:xfrm>
+                    <a:prstGeom prst="rect">
+                      <a:avLst/>
+                    </a:prstGeom>
+                  </pic:spPr>
+                </pic:pic>
+              </a:graphicData>
+            </a:graphic>
+          </wp:inline>
+        </w:drawing>
+      </w:r>
+    </w:p>
+    <w:p>
+      <w:pPr>
+        <w:rPr>
+          <w:b/>
+          <w:bCs/>
+          <w:sz w:val="28"/>
+          <w:szCs w:val="28"/>
+        </w:rPr>
+      </w:pPr>
+    </w:p>
+    <w:p>
+      <w:pPr>
+        <w:rPr>
+          <w:b/>
+          <w:bCs/>
+          <w:sz w:val="28"/>
+          <w:szCs w:val="28"/>
+        </w:rPr>
+      </w:pPr>
+    </w:p>
+    <w:p>
+      <w:pPr>
+        <w:rPr>
+          <w:b/>
+          <w:bCs/>
+          <w:sz w:val="28"/>
+          <w:szCs w:val="28"/>
+        </w:rPr>
+      </w:pPr>
+    </w:p>
+    <w:p>
+      <w:pPr>
+        <w:rPr>
+          <w:sz w:val="28"/>
+          <w:szCs w:val="28"/>
+        </w:rPr>
+      </w:pPr>
+      <w:r>
+        <w:rPr>
+          <w:b/>
+          <w:bCs/>
+          <w:sz w:val="28"/>
+          <w:szCs w:val="28"/>
+        </w:rPr>
+        <w:lastRenderedPageBreak/>
+        <w:t>Sixth Optimization</w:t>
+      </w:r>
+      <w:r>
+        <w:rPr>
+          <w:sz w:val="28"/>
+          <w:szCs w:val="28"/>
+        </w:rPr>
+        <w:t xml:space="preserve"> – Reduced Training features using the Tanh activation </w:t>
+      </w:r>
+      <w:r>
+        <w:rPr>
+          <w:sz w:val="28"/>
+          <w:szCs w:val="28"/>
+        </w:rPr>
+        <w:t>function</w:t>
+      </w:r>
+      <w:r>
+        <w:rPr>
+          <w:sz w:val="28"/>
+          <w:szCs w:val="28"/>
+        </w:rPr>
+        <w:t xml:space="preserve"> and 100 Epochs.</w:t>
+      </w:r>
+    </w:p>
+    <w:p>
+      <w:pPr>
+        <w:rPr>
+          <w:sz w:val="28"/>
+          <w:szCs w:val="28"/>
+        </w:rPr>
+      </w:pPr>
+      <w:r>
+        <w:rPr>
+          <w:sz w:val="28"/>
+          <w:szCs w:val="28"/>
+        </w:rPr>
+        <w:t xml:space="preserve">When reducing data features and columns and using the tanh activation function loss was observed at .561 and accuracy of .724 which is </w:t>
+      </w:r>
+      <w:r>
+        <w:rPr>
+          <w:sz w:val="28"/>
+          <w:szCs w:val="28"/>
+        </w:rPr>
+        <w:t>improved</w:t>
+      </w:r>
+      <w:r>
+        <w:rPr>
+          <w:sz w:val="28"/>
+          <w:szCs w:val="28"/>
+        </w:rPr>
+        <w:t xml:space="preserve"> loss over the original model and slightly less accurate than the original but improved over both compared the “ReLU” activation function.</w:t>
+      </w:r>
+    </w:p>
+    <w:p>
+      <w:pPr>
+        <w:rPr>
+          <w:sz w:val="28"/>
+          <w:szCs w:val="28"/>
+        </w:rPr>
+      </w:pPr>
+      <w:r>
+        <w:rPr>
+          <w:sz w:val="28"/>
+          <w:szCs w:val="28"/>
+        </w:rPr>
+        <w:t>Fig. 22 – Sixth Optimization Results:</w:t>
+      </w:r>
+    </w:p>
+    <w:p>
+      <w:pPr>
+        <w:rPr>
+          <w:sz w:val="28"/>
+          <w:szCs w:val="28"/>
+        </w:rPr>
+      </w:pPr>
+      <w:r>
+        <w:rPr>
+          <w:sz w:val="28"/>
+          <w:szCs w:val="28"/>
+        </w:rPr>
+        <w:drawing>
+          <wp:inline distT="0" distB="0" distL="0" distR="0" wp14:anchorId="68F9FA65" wp14:editId="473B8380">
+            <wp:extent cx="5943600" cy="525145"/>
+            <wp:effectExtent l="0" t="0" r="0" b="8255"/>
+            <wp:docPr id="22" name="Picture 22"/>
+            <wp:cNvGraphicFramePr>
+              <a:graphicFrameLocks xmlns:a="http://schemas.openxmlformats.org/drawingml/2006/main" noChangeAspect="1"/>
+            </wp:cNvGraphicFramePr>
+            <a:graphic xmlns:a="http://schemas.openxmlformats.org/drawingml/2006/main">
+              <a:graphicData uri="http://schemas.openxmlformats.org/drawingml/2006/picture">
+                <pic:pic xmlns:pic="http://schemas.openxmlformats.org/drawingml/2006/picture">
+                  <pic:nvPicPr>
+                    <pic:cNvPr id="1" name=""/>
+                    <pic:cNvPicPr/>
+                  </pic:nvPicPr>
+                  <pic:blipFill>
+                    <a:blip r:embed="rId26"/>
+                    <a:stretch>
+                      <a:fillRect/>
+                    </a:stretch>
+                  </pic:blipFill>
+                  <pic:spPr>
+                    <a:xfrm>
+                      <a:off x="0" y="0"/>
+                      <a:ext cx="5943600" cy="525145"/>
+                    </a:xfrm>
+                    <a:prstGeom prst="rect">
+                      <a:avLst/>
+                    </a:prstGeom>
+                  </pic:spPr>
+                </pic:pic>
+              </a:graphicData>
+            </a:graphic>
+          </wp:inline>
+        </w:drawing>
+      </w:r>
+    </w:p>
+    <w:p>
+      <w:pPr>
+        <w:rPr>
+          <w:sz w:val="28"/>
+          <w:szCs w:val="28"/>
+        </w:rPr>
+      </w:pPr>
+      <w:r>
+        <w:rPr>
+          <w:b/>
+          <w:bCs/>
+          <w:sz w:val="28"/>
+          <w:szCs w:val="28"/>
+        </w:rPr>
+        <w:t>Seventh Optimization</w:t>
+      </w:r>
+      <w:r>
+        <w:rPr>
+          <w:sz w:val="28"/>
+          <w:szCs w:val="28"/>
+        </w:rPr>
+        <w:t xml:space="preserve"> – Reduced </w:t>
+      </w:r>
+      <w:r>
+        <w:rPr>
+          <w:sz w:val="28"/>
+          <w:szCs w:val="28"/>
+        </w:rPr>
+        <w:t>Training</w:t>
+      </w:r>
+      <w:r>
+        <w:rPr>
+          <w:sz w:val="28"/>
+          <w:szCs w:val="28"/>
+        </w:rPr>
+        <w:t xml:space="preserve"> Features using the Tanh Activation </w:t>
+      </w:r>
+      <w:r>
+        <w:rPr>
+          <w:sz w:val="28"/>
+          <w:szCs w:val="28"/>
+        </w:rPr>
+        <w:t>function</w:t>
+      </w:r>
+      <w:r>
+        <w:rPr>
+          <w:sz w:val="28"/>
+          <w:szCs w:val="28"/>
+        </w:rPr>
+        <w:t xml:space="preserve"> and </w:t>
+      </w:r>
+      <w:r>
+        <w:rPr>
+          <w:sz w:val="28"/>
+          <w:szCs w:val="28"/>
+        </w:rPr>
+        <w:t>50</w:t>
+      </w:r>
+      <w:r>
+        <w:rPr>
+          <w:sz w:val="28"/>
+          <w:szCs w:val="28"/>
+        </w:rPr>
+        <w:t xml:space="preserve"> Epochs.</w:t>
+      </w:r>
+    </w:p>
+    <w:p>
+      <w:pPr>
+        <w:rPr>
+          <w:sz w:val="28"/>
+          <w:szCs w:val="28"/>
+        </w:rPr>
+      </w:pPr>
+      <w:r>
+        <w:rPr>
+          <w:sz w:val="28"/>
+          <w:szCs w:val="28"/>
+        </w:rPr>
+        <w:t>When reducing the data features and columns and using the Tanh activation function with increased training epochs, loss was ob</w:t>
+      </w:r>
+      <w:r>
+        <w:rPr>
+          <w:sz w:val="28"/>
+          <w:szCs w:val="28"/>
+        </w:rPr>
+        <w:t>s</w:t>
+      </w:r>
+      <w:r>
+        <w:rPr>
+          <w:sz w:val="28"/>
+          <w:szCs w:val="28"/>
+        </w:rPr>
+        <w:t>erved at .564 and an accuracy was observed at .726</w:t>
+      </w:r>
+      <w:r>
+        <w:rPr>
+          <w:sz w:val="28"/>
+          <w:szCs w:val="28"/>
+        </w:rPr>
+        <w:t xml:space="preserve"> (see Fig. 23)</w:t>
+      </w:r>
+      <w:r>
+        <w:rPr>
+          <w:sz w:val="28"/>
+          <w:szCs w:val="28"/>
+        </w:rPr>
+        <w:t xml:space="preserve">. which is minorly better </w:t>
+      </w:r>
+      <w:r>
+        <w:rPr>
+          <w:sz w:val="28"/>
+          <w:szCs w:val="28"/>
+        </w:rPr>
+        <w:t>that</w:t>
+      </w:r>
+      <w:r>
+        <w:rPr>
+          <w:sz w:val="28"/>
+          <w:szCs w:val="28"/>
+        </w:rPr>
+        <w:t xml:space="preserve"> he </w:t>
+      </w:r>
+      <w:r>
+        <w:rPr>
+          <w:sz w:val="28"/>
+          <w:szCs w:val="28"/>
+        </w:rPr>
+        <w:t>original</w:t>
+      </w:r>
+      <w:r>
+        <w:rPr>
+          <w:sz w:val="28"/>
+          <w:szCs w:val="28"/>
+        </w:rPr>
+        <w:t xml:space="preserve"> model and </w:t>
+      </w:r>
+      <w:r>
+        <w:rPr>
+          <w:sz w:val="28"/>
+          <w:szCs w:val="28"/>
+        </w:rPr>
+        <w:t>slightly better than most optimizations.</w:t>
+      </w:r>
+    </w:p>
+    <w:p>
+      <w:pPr>
+        <w:rPr>
+          <w:sz w:val="28"/>
+          <w:szCs w:val="28"/>
+        </w:rPr>
+      </w:pPr>
+      <w:r>
+        <w:rPr>
+          <w:sz w:val="28"/>
+          <w:szCs w:val="28"/>
+        </w:rPr>
+        <w:t>Fig. 23 – Seventh Optimization Results:</w:t>
+      </w:r>
+    </w:p>
+    <w:p>
+      <w:pPr>
+        <w:rPr>
+          <w:sz w:val="28"/>
+          <w:szCs w:val="28"/>
+        </w:rPr>
+      </w:pPr>
+      <w:r>
+        <w:rPr>
+          <w:sz w:val="28"/>
+          <w:szCs w:val="28"/>
+        </w:rPr>
+        <w:drawing>
+          <wp:inline distT="0" distB="0" distL="0" distR="0" wp14:anchorId="494941F6" wp14:editId="6E475CEE">
+            <wp:extent cx="5943600" cy="492125"/>
+            <wp:effectExtent l="0" t="0" r="0" b="3175"/>
+            <wp:docPr id="23" name="Picture 23"/>
+            <wp:cNvGraphicFramePr>
+              <a:graphicFrameLocks xmlns:a="http://schemas.openxmlformats.org/drawingml/2006/main" noChangeAspect="1"/>
+            </wp:cNvGraphicFramePr>
+            <a:graphic xmlns:a="http://schemas.openxmlformats.org/drawingml/2006/main">
+              <a:graphicData uri="http://schemas.openxmlformats.org/drawingml/2006/picture">
+                <pic:pic xmlns:pic="http://schemas.openxmlformats.org/drawingml/2006/picture">
+                  <pic:nvPicPr>
+                    <pic:cNvPr id="1" name=""/>
+                    <pic:cNvPicPr/>
+                  </pic:nvPicPr>
+                  <pic:blipFill>
+                    <a:blip r:embed="rId27"/>
+                    <a:stretch>
+                      <a:fillRect/>
+                    </a:stretch>
+                  </pic:blipFill>
+                  <pic:spPr>
+                    <a:xfrm>
+                      <a:off x="0" y="0"/>
+                      <a:ext cx="5943600" cy="492125"/>
+                    </a:xfrm>
+                    <a:prstGeom prst="rect">
+                      <a:avLst/>
+                    </a:prstGeom>
+                  </pic:spPr>
+                </pic:pic>
+              </a:graphicData>
+            </a:graphic>
+          </wp:inline>
+        </w:drawing>
+      </w:r>
+    </w:p>
+    <w:p>
+      <w:pPr>
+        <w:rPr>
+          <w:sz w:val="28"/>
+          <w:szCs w:val="28"/>
+        </w:rPr>
+      </w:pPr>
+    </w:p>
     <w:sectPr>
       <w:pgSz w:w="12240" w:h="15840"/>
       <w:pgMar w:top="1440" w:right="1440" w:bottom="1440" w:left="1440" w:header="720" w:footer="720" w:gutter="0"/>
@@ -1752,6 +3683,92 @@
 <file path=word/numbering.xml><?xml version="1.0" encoding="utf-8"?>
 <w:numbering xmlns:wpc="http://schemas.microsoft.com/office/word/2010/wordprocessingCanvas" xmlns:cx="http://schemas.microsoft.com/office/drawing/2014/chartex" xmlns:cx1="http://schemas.microsoft.com/office/drawing/2015/9/8/chartex" xmlns:cx2="http://schemas.microsoft.com/office/drawing/2015/10/21/chartex" xmlns:cx3="http://schemas.microsoft.com/office/drawing/2016/5/9/chartex" xmlns:cx4="http://schemas.microsoft.com/office/drawing/2016/5/10/chartex" xmlns:cx5="http://schemas.microsoft.com/office/drawing/2016/5/11/chartex" xmlns:cx6="http://schemas.microsoft.com/office/drawing/2016/5/12/chartex" xmlns:cx7="http://schemas.microsoft.com/office/drawing/2016/5/13/chartex" xmlns:cx8="http://schemas.microsoft.com/office/drawing/2016/5/14/chartex" xmlns:mc="http://schemas.openxmlformats.org/markup-compatibility/2006" xmlns:aink="http://schemas.microsoft.com/office/drawing/2016/ink" xmlns:am3d="http://schemas.microsoft.com/office/drawing/2017/model3d" xmlns:o="urn:schemas-microsoft-com:office:office" xmlns:r="http://schemas.openxmlformats.org/officeDocument/2006/relationships" xmlns:m="http://schemas.openxmlformats.org/officeDocument/2006/math" xmlns:v="urn:schemas-microsoft-com:vml" xmlns:wp14="http://schemas.microsoft.com/office/word/2010/wordprocessingDrawing" xmlns:wp="http://schemas.openxmlformats.org/drawingml/2006/wordprocessingDrawing" xmlns:w10="urn:schemas-microsoft-com:office:word" xmlns:w="http://schemas.openxmlformats.org/wordprocessingml/2006/main" xmlns:w14="http://schemas.microsoft.com/office/word/2010/wordml" xmlns:w15="http://schemas.microsoft.com/office/word/2012/wordml" xmlns:w16cex="http://schemas.microsoft.com/office/word/2018/wordml/cex" xmlns:w16cid="http://schemas.microsoft.com/office/word/2016/wordml/cid" xmlns:w16="http://schemas.microsoft.com/office/word/2018/wordml" xmlns:w16sdtdh="http://schemas.microsoft.com/office/word/2020/wordml/sdtdatahash" xmlns:w16se="http://schemas.microsoft.com/office/word/2015/wordml/symex" xmlns:wpg="http://schemas.microsoft.com/office/word/2010/wordprocessingGroup" xmlns:wpi="http://schemas.microsoft.com/office/word/2010/wordprocessingInk" xmlns:wne="http://schemas.microsoft.com/office/word/2006/wordml" xmlns:wps="http://schemas.microsoft.com/office/word/2010/wordprocessingShape" mc:Ignorable="w14 w15 w16se w16cid w16 w16cex w16sdtdh wp14">
   <w:abstractNum w:abstractNumId="0" w15:restartNumberingAfterBreak="0">
+    <w:nsid w:val="1F3856B7"/>
+    <w:multiLevelType w:val="hybridMultilevel"/>
+    <w:tmpl w:val="DDE4F666"/>
+    <w:lvl w:ilvl="0" w:tplc="0409000F">
+      <w:start w:val="1"/>
+      <w:numFmt w:val="decimal"/>
+      <w:lvlText w:val="%1."/>
+      <w:lvlJc w:val="left"/>
+      <w:pPr>
+        <w:ind w:left="720" w:hanging="360"/>
+      </w:pPr>
+    </w:lvl>
+    <w:lvl w:ilvl="1" w:tplc="04090019" w:tentative="1">
+      <w:start w:val="1"/>
+      <w:numFmt w:val="lowerLetter"/>
+      <w:lvlText w:val="%2."/>
+      <w:lvlJc w:val="left"/>
+      <w:pPr>
+        <w:ind w:left="1440" w:hanging="360"/>
+      </w:pPr>
+    </w:lvl>
+    <w:lvl w:ilvl="2" w:tplc="0409001B" w:tentative="1">
+      <w:start w:val="1"/>
+      <w:numFmt w:val="lowerRoman"/>
+      <w:lvlText w:val="%3."/>
+      <w:lvlJc w:val="right"/>
+      <w:pPr>
+        <w:ind w:left="2160" w:hanging="180"/>
+      </w:pPr>
+    </w:lvl>
+    <w:lvl w:ilvl="3" w:tplc="0409000F" w:tentative="1">
+      <w:start w:val="1"/>
+      <w:numFmt w:val="decimal"/>
+      <w:lvlText w:val="%4."/>
+      <w:lvlJc w:val="left"/>
+      <w:pPr>
+        <w:ind w:left="2880" w:hanging="360"/>
+      </w:pPr>
+    </w:lvl>
+    <w:lvl w:ilvl="4" w:tplc="04090019" w:tentative="1">
+      <w:start w:val="1"/>
+      <w:numFmt w:val="lowerLetter"/>
+      <w:lvlText w:val="%5."/>
+      <w:lvlJc w:val="left"/>
+      <w:pPr>
+        <w:ind w:left="3600" w:hanging="360"/>
+      </w:pPr>
+    </w:lvl>
+    <w:lvl w:ilvl="5" w:tplc="0409001B" w:tentative="1">
+      <w:start w:val="1"/>
+      <w:numFmt w:val="lowerRoman"/>
+      <w:lvlText w:val="%6."/>
+      <w:lvlJc w:val="right"/>
+      <w:pPr>
+        <w:ind w:left="4320" w:hanging="180"/>
+      </w:pPr>
+    </w:lvl>
+    <w:lvl w:ilvl="6" w:tplc="0409000F" w:tentative="1">
+      <w:start w:val="1"/>
+      <w:numFmt w:val="decimal"/>
+      <w:lvlText w:val="%7."/>
+      <w:lvlJc w:val="left"/>
+      <w:pPr>
+        <w:ind w:left="5040" w:hanging="360"/>
+      </w:pPr>
+    </w:lvl>
+    <w:lvl w:ilvl="7" w:tplc="04090019" w:tentative="1">
+      <w:start w:val="1"/>
+      <w:numFmt w:val="lowerLetter"/>
+      <w:lvlText w:val="%8."/>
+      <w:lvlJc w:val="left"/>
+      <w:pPr>
+        <w:ind w:left="5760" w:hanging="360"/>
+      </w:pPr>
+    </w:lvl>
+    <w:lvl w:ilvl="8" w:tplc="0409001B" w:tentative="1">
+      <w:start w:val="1"/>
+      <w:numFmt w:val="lowerRoman"/>
+      <w:lvlText w:val="%9."/>
+      <w:lvlJc w:val="right"/>
+      <w:pPr>
+        <w:ind w:left="6480" w:hanging="180"/>
+      </w:pPr>
+    </w:lvl>
+  </w:abstractNum>
+  <w:abstractNum w:abstractNumId="1" w15:restartNumberingAfterBreak="0">
     <w:nsid w:val="7F332E62"/>
     <w:multiLevelType w:val="hybridMultilevel"/>
     <w:tmpl w:val="2E7235E0"/>
@@ -1865,6 +3882,9 @@
     </w:lvl>
   </w:abstractNum>
   <w:num w:numId="1">
+    <w:abstractNumId w:val="1"/>
+  </w:num>
+  <w:num w:numId="2">
     <w:abstractNumId w:val="0"/>
   </w:num>
 </w:numbering>

</xml_diff>

<commit_message>
Report Update and Final Commit
</commit_message>
<xml_diff>
--- a/Instructions/AlphabetSoup Campaign Success Modeling Report.docx
+++ b/Instructions/AlphabetSoup Campaign Success Modeling Report.docx
@@ -242,7 +242,21 @@
           <w:sz w:val="28"/>
           <w:szCs w:val="28"/>
         </w:rPr>
-        <w:t xml:space="preserve">Automated dimension reductions using PCA or tSNE methods vs. manual methods used in this </w:t>
+        <w:t>Automated dimension reductions using PCA</w:t>
+      </w:r>
+      <w:r>
+        <w:rPr>
+          <w:sz w:val="28"/>
+          <w:szCs w:val="28"/>
+        </w:rPr>
+        <w:t xml:space="preserve"> (Principal Component analysis)</w:t>
+      </w:r>
+      <w:r>
+        <w:rPr>
+          <w:sz w:val="28"/>
+          <w:szCs w:val="28"/>
+        </w:rPr>
+        <w:t xml:space="preserve"> methods vs. manual methods used in this </w:t>
       </w:r>
       <w:r>
         <w:rPr>
@@ -276,7 +290,54 @@
           <w:sz w:val="28"/>
           <w:szCs w:val="28"/>
         </w:rPr>
-        <w:t>Also, the usage of clustering models vs. Neural Network Modeling may also provide increased accuracy of predictions.</w:t>
+        <w:t>Also, the usage of clustering models</w:t>
+      </w:r>
+      <w:r>
+        <w:rPr>
+          <w:sz w:val="28"/>
+          <w:szCs w:val="28"/>
+        </w:rPr>
+        <w:t xml:space="preserve"> such as KNN (kNearestNeigbhor) </w:t>
+      </w:r>
+      <w:r>
+        <w:rPr>
+          <w:sz w:val="28"/>
+          <w:szCs w:val="28"/>
+        </w:rPr>
+        <w:t>or tSNE (</w:t>
+      </w:r>
+      <w:r>
+        <w:rPr>
+          <w:sz w:val="28"/>
+          <w:szCs w:val="28"/>
+        </w:rPr>
+        <w:t>t-distributed stochastic neighbor embedding</w:t>
+      </w:r>
+      <w:r>
+        <w:rPr>
+          <w:rFonts w:ascii="Arial" w:hAnsi="Arial" w:cs="Arial"/>
+          <w:b/>
+          <w:bCs/>
+          <w:color w:val="202122"/>
+          <w:sz w:val="21"/>
+          <w:szCs w:val="21"/>
+          <w:shd w:val="clear" w:color="auto" w:fill="FFFFFF"/>
+        </w:rPr>
+        <w:t>)</w:t>
+      </w:r>
+      <w:r>
+        <w:rPr>
+          <w:sz w:val="28"/>
+          <w:szCs w:val="28"/>
+        </w:rPr>
+        <w:t xml:space="preserve"> </w:t>
+      </w:r>
+      <w:r>
+        <w:rPr>
+          <w:sz w:val="28"/>
+          <w:szCs w:val="28"/>
+        </w:rPr>
+        <w:t xml:space="preserve"> vs. Neural Network Modeling may also provide increased accuracy of predictions.</w:t>
       </w:r>
     </w:p>
     <w:p>
@@ -894,6 +955,7 @@
       </w:pPr>
       <w:r>
         <w:rPr>
+          <w:noProof/>
           <w:sz w:val="28"/>
           <w:szCs w:val="28"/>
         </w:rPr>
@@ -995,6 +1057,7 @@
       </w:pPr>
       <w:r>
         <w:rPr>
+          <w:noProof/>
           <w:sz w:val="28"/>
           <w:szCs w:val="28"/>
         </w:rPr>
@@ -1059,6 +1122,7 @@
       </w:pPr>
       <w:r>
         <w:rPr>
+          <w:noProof/>
           <w:sz w:val="28"/>
           <w:szCs w:val="28"/>
         </w:rPr>
@@ -1181,6 +1245,7 @@
       </w:pPr>
       <w:r>
         <w:rPr>
+          <w:noProof/>
           <w:sz w:val="28"/>
           <w:szCs w:val="28"/>
         </w:rPr>
@@ -1285,6 +1350,7 @@
       </w:pPr>
       <w:r>
         <w:rPr>
+          <w:noProof/>
           <w:sz w:val="28"/>
           <w:szCs w:val="28"/>
         </w:rPr>
@@ -1349,6 +1415,7 @@
       </w:pPr>
       <w:r>
         <w:rPr>
+          <w:noProof/>
           <w:sz w:val="28"/>
           <w:szCs w:val="28"/>
         </w:rPr>
@@ -1536,6 +1603,7 @@
       </w:pPr>
       <w:r>
         <w:rPr>
+          <w:noProof/>
           <w:sz w:val="28"/>
           <w:szCs w:val="28"/>
         </w:rPr>
@@ -1763,6 +1831,7 @@
       </w:pPr>
       <w:r>
         <w:rPr>
+          <w:noProof/>
           <w:sz w:val="28"/>
           <w:szCs w:val="28"/>
         </w:rPr>
@@ -1892,6 +1961,7 @@
       </w:pPr>
       <w:r>
         <w:rPr>
+          <w:noProof/>
           <w:sz w:val="28"/>
           <w:szCs w:val="28"/>
         </w:rPr>
@@ -2007,30 +2077,20 @@
           <w:szCs w:val="40"/>
           <w:u w:val="single"/>
         </w:rPr>
-        <w:t>Model Optimization</w:t>
-      </w:r>
+        <w:t>Model Optimization:</w:t>
+      </w:r>
+    </w:p>
+    <w:p>
+      <w:pPr>
+        <w:rPr>
+          <w:sz w:val="28"/>
+          <w:szCs w:val="28"/>
+        </w:rPr>
+      </w:pPr>
       <w:r>
         <w:rPr>
           <w:b/>
           <w:bCs/>
-          <w:sz w:val="40"/>
-          <w:szCs w:val="40"/>
-          <w:u w:val="single"/>
-        </w:rPr>
-        <w:t>:</w:t>
-      </w:r>
-    </w:p>
-    <w:p>
-      <w:pPr>
-        <w:rPr>
-          <w:sz w:val="28"/>
-          <w:szCs w:val="28"/>
-        </w:rPr>
-      </w:pPr>
-      <w:r>
-        <w:rPr>
-          <w:b/>
-          <w:bCs/>
           <w:sz w:val="28"/>
           <w:szCs w:val="28"/>
         </w:rPr>
@@ -2068,6 +2128,7 @@
       </w:pPr>
       <w:r>
         <w:rPr>
+          <w:noProof/>
           <w:sz w:val="28"/>
           <w:szCs w:val="28"/>
         </w:rPr>
@@ -2162,6 +2223,7 @@
       </w:pPr>
       <w:r>
         <w:rPr>
+          <w:noProof/>
           <w:sz w:val="28"/>
           <w:szCs w:val="28"/>
         </w:rPr>
@@ -2272,6 +2334,7 @@
       </w:pPr>
       <w:r>
         <w:rPr>
+          <w:noProof/>
           <w:sz w:val="28"/>
           <w:szCs w:val="28"/>
         </w:rPr>
@@ -2360,25 +2423,19 @@
           <w:sz w:val="28"/>
           <w:szCs w:val="28"/>
         </w:rPr>
-        <w:t>Tanh Activation Function</w:t>
-      </w:r>
-      <w:r>
-        <w:rPr>
-          <w:sz w:val="28"/>
-          <w:szCs w:val="28"/>
-        </w:rPr>
-        <w:t xml:space="preserve"> Model Loss and Accuracy:</w:t>
-      </w:r>
-    </w:p>
-    <w:p>
-      <w:pPr>
-        <w:rPr>
-          <w:sz w:val="28"/>
-          <w:szCs w:val="28"/>
-        </w:rPr>
-      </w:pPr>
-      <w:r>
-        <w:rPr>
+        <w:t>Tanh Activation Function Model Loss and Accuracy:</w:t>
+      </w:r>
+    </w:p>
+    <w:p>
+      <w:pPr>
+        <w:rPr>
+          <w:sz w:val="28"/>
+          <w:szCs w:val="28"/>
+        </w:rPr>
+      </w:pPr>
+      <w:r>
+        <w:rPr>
+          <w:noProof/>
           <w:sz w:val="28"/>
           <w:szCs w:val="28"/>
         </w:rPr>
@@ -2480,6 +2537,7 @@
       </w:pPr>
       <w:r>
         <w:rPr>
+          <w:noProof/>
           <w:sz w:val="28"/>
           <w:szCs w:val="28"/>
         </w:rPr>
@@ -2618,6 +2676,7 @@
       </w:pPr>
       <w:r>
         <w:rPr>
+          <w:noProof/>
           <w:sz w:val="28"/>
           <w:szCs w:val="28"/>
         </w:rPr>
@@ -2682,6 +2741,7 @@
       </w:pPr>
       <w:r>
         <w:rPr>
+          <w:noProof/>
           <w:sz w:val="28"/>
           <w:szCs w:val="28"/>
         </w:rPr>
@@ -2769,6 +2829,7 @@
       </w:pPr>
       <w:r>
         <w:rPr>
+          <w:noProof/>
           <w:sz w:val="28"/>
           <w:szCs w:val="28"/>
         </w:rPr>
@@ -2834,6 +2895,7 @@
       </w:pPr>
       <w:r>
         <w:rPr>
+          <w:noProof/>
           <w:sz w:val="28"/>
           <w:szCs w:val="28"/>
         </w:rPr>
@@ -3055,6 +3117,7 @@
       </w:pPr>
       <w:r>
         <w:rPr>
+          <w:noProof/>
           <w:sz w:val="28"/>
           <w:szCs w:val="28"/>
         </w:rPr>
@@ -3135,6 +3198,7 @@
       </w:pPr>
       <w:r>
         <w:rPr>
+          <w:noProof/>
           <w:sz w:val="28"/>
           <w:szCs w:val="28"/>
         </w:rPr>
@@ -3252,6 +3316,7 @@
       </w:pPr>
       <w:r>
         <w:rPr>
+          <w:noProof/>
           <w:sz w:val="28"/>
           <w:szCs w:val="28"/>
         </w:rPr>
@@ -3414,6 +3479,7 @@
       </w:pPr>
       <w:r>
         <w:rPr>
+          <w:noProof/>
           <w:sz w:val="28"/>
           <w:szCs w:val="28"/>
         </w:rPr>
@@ -3622,6 +3688,7 @@
       </w:pPr>
       <w:r>
         <w:rPr>
+          <w:noProof/>
           <w:sz w:val="28"/>
           <w:szCs w:val="28"/>
         </w:rPr>

</xml_diff>